<commit_message>
I2C HandWritten Notes adn office notes programming Updated
</commit_message>
<xml_diff>
--- a/01-June-25/01-Week23/Project Based Learning STM32G0B1CBT6.docx
+++ b/01-June-25/01-Week23/Project Based Learning STM32G0B1CBT6.docx
@@ -14,6 +14,7 @@
         <w:showingPlcHdr/>
         <w15:appearance w15:val="hidden"/>
       </w:sdtPr>
+      <w:sdtEndPr/>
       <w:sdtContent>
         <w:p>
           <w:pPr>
@@ -49,6 +50,7 @@
           <w:showingPlcHdr/>
           <w15:appearance w15:val="hidden"/>
         </w:sdtPr>
+        <w:sdtEndPr/>
         <w:sdtContent>
           <w:r>
             <w:t>Project Overview:</w:t>
@@ -69,6 +71,7 @@
           <w:showingPlcHdr/>
           <w15:appearance w15:val="hidden"/>
         </w:sdtPr>
+        <w:sdtEndPr/>
         <w:sdtContent>
           <w:r>
             <w:t>Describe the project here. What will students do?  What will students learn? How will students present their project?</w:t>
@@ -92,6 +95,7 @@
           <w:showingPlcHdr/>
           <w15:appearance w15:val="hidden"/>
         </w:sdtPr>
+        <w:sdtEndPr/>
         <w:sdtContent>
           <w:r>
             <w:t>Standards:</w:t>
@@ -115,6 +119,7 @@
           <w:showingPlcHdr/>
           <w15:appearance w15:val="hidden"/>
         </w:sdtPr>
+        <w:sdtEndPr/>
         <w:sdtContent>
           <w:r>
             <w:t>List learning and content standards here</w:t>
@@ -138,6 +143,7 @@
           <w:showingPlcHdr/>
           <w15:appearance w15:val="hidden"/>
         </w:sdtPr>
+        <w:sdtEndPr/>
         <w:sdtContent>
           <w:r>
             <w:t>List learning and content standards here</w:t>
@@ -161,6 +167,7 @@
           <w:showingPlcHdr/>
           <w15:appearance w15:val="hidden"/>
         </w:sdtPr>
+        <w:sdtEndPr/>
         <w:sdtContent>
           <w:r>
             <w:t>List learning and content standards here</w:t>
@@ -184,6 +191,7 @@
           <w:showingPlcHdr/>
           <w15:appearance w15:val="hidden"/>
         </w:sdtPr>
+        <w:sdtEndPr/>
         <w:sdtContent>
           <w:r>
             <w:t>Objectives:</w:t>
@@ -207,6 +215,7 @@
           <w:showingPlcHdr/>
           <w15:appearance w15:val="hidden"/>
         </w:sdtPr>
+        <w:sdtEndPr/>
         <w:sdtContent>
           <w:r>
             <w:t>List objectives here</w:t>
@@ -230,6 +239,7 @@
           <w:showingPlcHdr/>
           <w15:appearance w15:val="hidden"/>
         </w:sdtPr>
+        <w:sdtEndPr/>
         <w:sdtContent>
           <w:r>
             <w:t>List objectives here</w:t>
@@ -253,6 +263,7 @@
           <w:showingPlcHdr/>
           <w15:appearance w15:val="hidden"/>
         </w:sdtPr>
+        <w:sdtEndPr/>
         <w:sdtContent>
           <w:r>
             <w:t>List objectives here</w:t>
@@ -276,6 +287,7 @@
           <w:showingPlcHdr/>
           <w15:appearance w15:val="hidden"/>
         </w:sdtPr>
+        <w:sdtEndPr/>
         <w:sdtContent>
           <w:r>
             <w:t>Requirements/Task(s):</w:t>
@@ -299,6 +311,7 @@
           <w:showingPlcHdr/>
           <w15:appearance w15:val="hidden"/>
         </w:sdtPr>
+        <w:sdtEndPr/>
         <w:sdtContent>
           <w:r>
             <w:t>Task 1</w:t>
@@ -326,6 +339,7 @@
           <w:showingPlcHdr/>
           <w15:appearance w15:val="hidden"/>
         </w:sdtPr>
+        <w:sdtEndPr/>
         <w:sdtContent>
           <w:r>
             <w:t>Task 2</w:t>
@@ -349,6 +363,7 @@
           <w:showingPlcHdr/>
           <w15:appearance w15:val="hidden"/>
         </w:sdtPr>
+        <w:sdtEndPr/>
         <w:sdtContent>
           <w:r>
             <w:t xml:space="preserve">Task </w:t>
@@ -375,6 +390,7 @@
           <w:showingPlcHdr/>
           <w15:appearance w15:val="hidden"/>
         </w:sdtPr>
+        <w:sdtEndPr/>
         <w:sdtContent>
           <w:r>
             <w:t>Record your notes/research here:</w:t>
@@ -395,6 +411,7 @@
           <w:showingPlcHdr/>
           <w15:appearance w15:val="hidden"/>
         </w:sdtPr>
+        <w:sdtEndPr/>
         <w:sdtContent>
           <w:r>
             <w:t>This is where students can record their ideas and research as they gather the information needed to complete their project.</w:t>
@@ -418,6 +435,7 @@
           <w:showingPlcHdr/>
           <w15:appearance w15:val="hidden"/>
         </w:sdtPr>
+        <w:sdtEndPr/>
         <w:sdtContent>
           <w:r>
             <w:t>Outline the steps/plan for your project:</w:t>
@@ -438,6 +456,7 @@
           <w:showingPlcHdr/>
           <w15:appearance w15:val="hidden"/>
         </w:sdtPr>
+        <w:sdtEndPr/>
         <w:sdtContent>
           <w:r>
             <w:t>After students complete any research necessary, this is where they will create a plan for their project. Consider requiring teacher approval before they continue to the creation/implementation phase of the project.</w:t>
@@ -461,6 +480,7 @@
           <w:showingPlcHdr/>
           <w15:appearance w15:val="hidden"/>
         </w:sdtPr>
+        <w:sdtEndPr/>
         <w:sdtContent>
           <w:r>
             <w:t>Teacher initials</w:t>
@@ -482,6 +502,7 @@
           <w:showingPlcHdr/>
           <w15:appearance w15:val="hidden"/>
         </w:sdtPr>
+        <w:sdtEndPr/>
         <w:sdtContent>
           <w:r>
             <w:t>____________</w:t>
@@ -505,6 +526,7 @@
           <w:showingPlcHdr/>
           <w15:appearance w15:val="hidden"/>
         </w:sdtPr>
+        <w:sdtEndPr/>
         <w:sdtContent>
           <w:r>
             <w:t>You are ready to create your project! Please revisit the project tasks/requirements as you work.</w:t>
@@ -528,6 +550,7 @@
           <w:showingPlcHdr/>
           <w15:appearance w15:val="hidden"/>
         </w:sdtPr>
+        <w:sdtEndPr/>
         <w:sdtContent>
           <w:r>
             <w:t>Summarize what you learned:</w:t>
@@ -548,6 +571,7 @@
           <w:showingPlcHdr/>
           <w15:appearance w15:val="hidden"/>
         </w:sdtPr>
+        <w:sdtEndPr/>
         <w:sdtContent>
           <w:r>
             <w:t>Possible student prompts: What did you learn? What worked well? What was the most challenging aspect of this project? What will you do differently next time?</w:t>
@@ -571,6 +595,7 @@
           <w:showingPlcHdr/>
           <w15:appearance w15:val="hidden"/>
         </w:sdtPr>
+        <w:sdtEndPr/>
         <w:sdtContent>
           <w:r>
             <w:t>Add the link to your project here:</w:t>
@@ -591,6 +616,7 @@
           <w:showingPlcHdr/>
           <w15:appearance w15:val="hidden"/>
         </w:sdtPr>
+        <w:sdtEndPr/>
         <w:sdtContent>
           <w:r>
             <w:t>Link to access project</w:t>
@@ -7119,7 +7145,7 @@
               </w:rPr>
               <w:lastRenderedPageBreak/>
               <w:pict>
-                <v:rect id="_x0000_i1067" style="width:0;height:1.5pt" o:hralign="center" o:hrstd="t" o:hr="t" fillcolor="#a0a0a0" stroked="f"/>
+                <v:rect id="_x0000_i1055" style="width:0;height:1.5pt" o:hralign="center" o:hrstd="t" o:hr="t" fillcolor="#a0a0a0" stroked="f"/>
               </w:pict>
             </w:r>
           </w:p>
@@ -7658,7 +7684,7 @@
                 <w:szCs w:val="22"/>
               </w:rPr>
               <w:pict>
-                <v:rect id="_x0000_i1055" style="width:0;height:1.5pt" o:hralign="center" o:hrstd="t" o:hr="t" fillcolor="#a0a0a0" stroked="f"/>
+                <v:rect id="_x0000_i1056" style="width:0;height:1.5pt" o:hralign="center" o:hrstd="t" o:hr="t" fillcolor="#a0a0a0" stroked="f"/>
               </w:pict>
             </w:r>
           </w:p>
@@ -7804,7 +7830,7 @@
                 <w:szCs w:val="22"/>
               </w:rPr>
               <w:pict>
-                <v:rect id="_x0000_i1056" style="width:0;height:1.5pt" o:hralign="center" o:hrstd="t" o:hr="t" fillcolor="#a0a0a0" stroked="f"/>
+                <v:rect id="_x0000_i1057" style="width:0;height:1.5pt" o:hralign="center" o:hrstd="t" o:hr="t" fillcolor="#a0a0a0" stroked="f"/>
               </w:pict>
             </w:r>
           </w:p>
@@ -7970,7 +7996,7 @@
                 <w:szCs w:val="22"/>
               </w:rPr>
               <w:pict>
-                <v:rect id="_x0000_i1057" style="width:0;height:1.5pt" o:hralign="center" o:hrstd="t" o:hr="t" fillcolor="#a0a0a0" stroked="f"/>
+                <v:rect id="_x0000_i1058" style="width:0;height:1.5pt" o:hralign="center" o:hrstd="t" o:hr="t" fillcolor="#a0a0a0" stroked="f"/>
               </w:pict>
             </w:r>
           </w:p>
@@ -8170,7 +8196,7 @@
                 <w:szCs w:val="22"/>
               </w:rPr>
               <w:pict>
-                <v:rect id="_x0000_i1058" style="width:0;height:1.5pt" o:hralign="center" o:hrstd="t" o:hr="t" fillcolor="#a0a0a0" stroked="f"/>
+                <v:rect id="_x0000_i1059" style="width:0;height:1.5pt" o:hralign="center" o:hrstd="t" o:hr="t" fillcolor="#a0a0a0" stroked="f"/>
               </w:pict>
             </w:r>
           </w:p>
@@ -8885,7 +8911,7 @@
           <w:p>
             <w:r>
               <w:pict>
-                <v:rect id="_x0000_i1064" style="width:0;height:1.5pt" o:hralign="center" o:hrstd="t" o:hr="t" fillcolor="#a0a0a0" stroked="f"/>
+                <v:rect id="_x0000_i1060" style="width:0;height:1.5pt" o:hralign="center" o:hrstd="t" o:hr="t" fillcolor="#a0a0a0" stroked="f"/>
               </w:pict>
             </w:r>
           </w:p>
@@ -9071,7 +9097,7 @@
           <w:p>
             <w:r>
               <w:pict>
-                <v:rect id="_x0000_i1065" style="width:0;height:1.5pt" o:hralign="center" o:hrstd="t" o:hr="t" fillcolor="#a0a0a0" stroked="f"/>
+                <v:rect id="_x0000_i1061" style="width:0;height:1.5pt" o:hralign="center" o:hrstd="t" o:hr="t" fillcolor="#a0a0a0" stroked="f"/>
               </w:pict>
             </w:r>
           </w:p>
@@ -9182,7 +9208,7 @@
           <w:p>
             <w:r>
               <w:pict>
-                <v:rect id="_x0000_i1066" style="width:0;height:1.5pt" o:hralign="center" o:hrstd="t" o:hr="t" fillcolor="#a0a0a0" stroked="f"/>
+                <v:rect id="_x0000_i1062" style="width:0;height:1.5pt" o:hralign="center" o:hrstd="t" o:hr="t" fillcolor="#a0a0a0" stroked="f"/>
               </w:pict>
             </w:r>
           </w:p>
@@ -9409,7 +9435,7 @@
                 <w:sz w:val="22"/>
               </w:rPr>
               <w:pict>
-                <v:rect id="_x0000_i1068" style="width:0;height:1.5pt" o:hralign="center" o:hrstd="t" o:hr="t" fillcolor="#a0a0a0" stroked="f"/>
+                <v:rect id="_x0000_i1063" style="width:0;height:1.5pt" o:hralign="center" o:hrstd="t" o:hr="t" fillcolor="#a0a0a0" stroked="f"/>
               </w:pict>
             </w:r>
           </w:p>
@@ -9792,7 +9818,7 @@
                 <w:sz w:val="22"/>
               </w:rPr>
               <w:pict>
-                <v:rect id="_x0000_i1069" style="width:0;height:1.5pt" o:hralign="center" o:hrstd="t" o:hr="t" fillcolor="#a0a0a0" stroked="f"/>
+                <v:rect id="_x0000_i1064" style="width:0;height:1.5pt" o:hralign="center" o:hrstd="t" o:hr="t" fillcolor="#a0a0a0" stroked="f"/>
               </w:pict>
             </w:r>
           </w:p>
@@ -10054,7 +10080,7 @@
                 <w:sz w:val="22"/>
               </w:rPr>
               <w:pict>
-                <v:rect id="_x0000_i1070" style="width:0;height:1.5pt" o:hralign="center" o:hrstd="t" o:hr="t" fillcolor="#a0a0a0" stroked="f"/>
+                <v:rect id="_x0000_i1065" style="width:0;height:1.5pt" o:hralign="center" o:hrstd="t" o:hr="t" fillcolor="#a0a0a0" stroked="f"/>
               </w:pict>
             </w:r>
           </w:p>
@@ -10357,7 +10383,7 @@
                 <w:sz w:val="22"/>
               </w:rPr>
               <w:pict>
-                <v:rect id="_x0000_i1071" style="width:0;height:1.5pt" o:hralign="center" o:hrstd="t" o:hr="t" fillcolor="#a0a0a0" stroked="f"/>
+                <v:rect id="_x0000_i1066" style="width:0;height:1.5pt" o:hralign="center" o:hrstd="t" o:hr="t" fillcolor="#a0a0a0" stroked="f"/>
               </w:pict>
             </w:r>
           </w:p>
@@ -10508,7 +10534,7 @@
                 <w:sz w:val="22"/>
               </w:rPr>
               <w:pict>
-                <v:rect id="_x0000_i1072" style="width:0;height:1.5pt" o:hralign="center" o:hrstd="t" o:hr="t" fillcolor="#a0a0a0" stroked="f"/>
+                <v:rect id="_x0000_i1067" style="width:0;height:1.5pt" o:hralign="center" o:hrstd="t" o:hr="t" fillcolor="#a0a0a0" stroked="f"/>
               </w:pict>
             </w:r>
           </w:p>
@@ -10661,7 +10687,7 @@
                 <w:sz w:val="22"/>
               </w:rPr>
               <w:pict>
-                <v:rect id="_x0000_i1073" style="width:0;height:1.5pt" o:hralign="center" o:hrstd="t" o:hr="t" fillcolor="#a0a0a0" stroked="f"/>
+                <v:rect id="_x0000_i1068" style="width:0;height:1.5pt" o:hralign="center" o:hrstd="t" o:hr="t" fillcolor="#a0a0a0" stroked="f"/>
               </w:pict>
             </w:r>
           </w:p>
@@ -10914,7 +10940,7 @@
                 <w:sz w:val="20"/>
               </w:rPr>
               <w:pict>
-                <v:rect id="_x0000_i1059" style="width:0;height:1.5pt" o:hralign="center" o:hrstd="t" o:hr="t" fillcolor="#a0a0a0" stroked="f"/>
+                <v:rect id="_x0000_i1069" style="width:0;height:1.5pt" o:hralign="center" o:hrstd="t" o:hr="t" fillcolor="#a0a0a0" stroked="f"/>
               </w:pict>
             </w:r>
           </w:p>
@@ -11067,7 +11093,7 @@
                 <w:sz w:val="20"/>
               </w:rPr>
               <w:pict>
-                <v:rect id="_x0000_i1060" style="width:0;height:1.5pt" o:hralign="center" o:hrstd="t" o:hr="t" fillcolor="#a0a0a0" stroked="f"/>
+                <v:rect id="_x0000_i1070" style="width:0;height:1.5pt" o:hralign="center" o:hrstd="t" o:hr="t" fillcolor="#a0a0a0" stroked="f"/>
               </w:pict>
             </w:r>
           </w:p>
@@ -11420,7 +11446,7 @@
                 <w:sz w:val="20"/>
               </w:rPr>
               <w:pict>
-                <v:rect id="_x0000_i1061" style="width:0;height:1.5pt" o:hralign="center" o:hrstd="t" o:hr="t" fillcolor="#a0a0a0" stroked="f"/>
+                <v:rect id="_x0000_i1071" style="width:0;height:1.5pt" o:hralign="center" o:hrstd="t" o:hr="t" fillcolor="#a0a0a0" stroked="f"/>
               </w:pict>
             </w:r>
           </w:p>
@@ -11528,7 +11554,7 @@
                 <w:sz w:val="20"/>
               </w:rPr>
               <w:pict>
-                <v:rect id="_x0000_i1062" style="width:0;height:1.5pt" o:hralign="center" o:hrstd="t" o:hr="t" fillcolor="#a0a0a0" stroked="f"/>
+                <v:rect id="_x0000_i1072" style="width:0;height:1.5pt" o:hralign="center" o:hrstd="t" o:hr="t" fillcolor="#a0a0a0" stroked="f"/>
               </w:pict>
             </w:r>
           </w:p>
@@ -11662,7 +11688,7 @@
                 <w:sz w:val="20"/>
               </w:rPr>
               <w:pict>
-                <v:rect id="_x0000_i1063" style="width:0;height:1.5pt" o:hralign="center" o:hrstd="t" o:hr="t" fillcolor="#a0a0a0" stroked="f"/>
+                <v:rect id="_x0000_i1073" style="width:0;height:1.5pt" o:hralign="center" o:hrstd="t" o:hr="t" fillcolor="#a0a0a0" stroked="f"/>
               </w:pict>
             </w:r>
           </w:p>
@@ -11740,22 +11766,15 @@
     <w:p>
       <w:pPr>
         <w:pStyle w:val="Heading3"/>
-        <w:rPr>
-          <w:sz w:val="18"/>
-        </w:rPr>
       </w:pPr>
       <w:r>
         <w:rPr>
           <w:rFonts w:ascii="Segoe UI Symbol" w:hAnsi="Segoe UI Symbol" w:cs="Segoe UI Symbol"/>
-          <w:sz w:val="18"/>
         </w:rPr>
         <w:lastRenderedPageBreak/>
         <w:t>✅</w:t>
       </w:r>
       <w:r>
-        <w:rPr>
-          <w:sz w:val="18"/>
-        </w:rPr>
         <w:t xml:space="preserve"> </w:t>
       </w:r>
       <w:r>
@@ -11763,7 +11782,6 @@
           <w:rStyle w:val="Strong"/>
           <w:b/>
           <w:bCs w:val="0"/>
-          <w:sz w:val="18"/>
         </w:rPr>
         <w:t>7. Debugging and Tools</w:t>
       </w:r>
@@ -11851,6 +11869,8 @@
         </w:rPr>
         <w:t>1. SWD (Serial Wire Debug) kya hota hai?</w:t>
       </w:r>
+      <w:bookmarkStart w:id="0" w:name="_GoBack"/>
+      <w:bookmarkEnd w:id="0"/>
     </w:p>
     <w:p>
       <w:pPr>
@@ -14368,8 +14388,6 @@
           <w:sz w:val="22"/>
         </w:rPr>
       </w:pPr>
-      <w:bookmarkStart w:id="0" w:name="_GoBack"/>
-      <w:bookmarkEnd w:id="0"/>
       <w:r>
         <w:rPr>
           <w:rFonts w:ascii="Segoe UI Symbol" w:hAnsi="Segoe UI Symbol" w:cs="Segoe UI Symbol"/>
@@ -27138,6 +27156,7 @@
   </w:compat>
   <w:rsids>
     <w:rsidRoot w:val="009566C2"/>
+    <w:rsid w:val="007D1AC7"/>
     <w:rsid w:val="009566C2"/>
     <w:rsid w:val="00B077C0"/>
   </w:rsids>
@@ -27876,21 +27895,21 @@
 </file>
 
 <file path=customXml/item1.xml><?xml version="1.0" encoding="utf-8"?>
+<?mso-contentType ?>
+<FormTemplates xmlns="http://schemas.microsoft.com/sharepoint/v3/contenttype/forms">
+  <Display>DocumentLibraryForm</Display>
+  <Edit>DocumentLibraryForm</Edit>
+  <New>DocumentLibraryForm</New>
+</FormTemplates>
+</file>
+
+<file path=customXml/item2.xml><?xml version="1.0" encoding="utf-8"?>
 <p:properties xmlns:p="http://schemas.microsoft.com/office/2006/metadata/properties" xmlns:xsi="http://www.w3.org/2001/XMLSchema-instance" xmlns:pc="http://schemas.microsoft.com/office/infopath/2007/PartnerControls">
   <documentManagement>
     <_ip_UnifiedCompliancePolicyUIAction xmlns="http://schemas.microsoft.com/sharepoint/v3" xsi:nil="true"/>
     <_ip_UnifiedCompliancePolicyProperties xmlns="http://schemas.microsoft.com/sharepoint/v3" xsi:nil="true"/>
   </documentManagement>
 </p:properties>
-</file>
-
-<file path=customXml/item2.xml><?xml version="1.0" encoding="utf-8"?>
-<?mso-contentType ?>
-<FormTemplates xmlns="http://schemas.microsoft.com/sharepoint/v3/contenttype/forms">
-  <Display>DocumentLibraryForm</Display>
-  <Edit>DocumentLibraryForm</Edit>
-  <New>DocumentLibraryForm</New>
-</FormTemplates>
 </file>
 
 <file path=customXml/item3.xml><?xml version="1.0" encoding="utf-8"?>
@@ -28102,19 +28121,19 @@
 </file>
 
 <file path=customXml/itemProps1.xml><?xml version="1.0" encoding="utf-8"?>
+<ds:datastoreItem xmlns:ds="http://schemas.openxmlformats.org/officeDocument/2006/customXml" ds:itemID="{3D40F5E8-4448-4982-82F4-146B74EB9EB7}">
+  <ds:schemaRefs>
+    <ds:schemaRef ds:uri="http://schemas.microsoft.com/sharepoint/v3/contenttype/forms"/>
+  </ds:schemaRefs>
+</ds:datastoreItem>
+</file>
+
+<file path=customXml/itemProps2.xml><?xml version="1.0" encoding="utf-8"?>
 <ds:datastoreItem xmlns:ds="http://schemas.openxmlformats.org/officeDocument/2006/customXml" ds:itemID="{BA075BD4-F53C-4E01-9EDE-4652C8A1FE4B}">
   <ds:schemaRefs>
     <ds:schemaRef ds:uri="http://schemas.microsoft.com/office/2006/metadata/properties"/>
     <ds:schemaRef ds:uri="http://schemas.microsoft.com/office/infopath/2007/PartnerControls"/>
     <ds:schemaRef ds:uri="http://schemas.microsoft.com/sharepoint/v3"/>
-  </ds:schemaRefs>
-</ds:datastoreItem>
-</file>
-
-<file path=customXml/itemProps2.xml><?xml version="1.0" encoding="utf-8"?>
-<ds:datastoreItem xmlns:ds="http://schemas.openxmlformats.org/officeDocument/2006/customXml" ds:itemID="{3D40F5E8-4448-4982-82F4-146B74EB9EB7}">
-  <ds:schemaRefs>
-    <ds:schemaRef ds:uri="http://schemas.microsoft.com/sharepoint/v3/contenttype/forms"/>
   </ds:schemaRefs>
 </ds:datastoreItem>
 </file>

</xml_diff>